<commit_message>
Se realizan cambios en los cálculos y la función que recibe el delta y los parámetros y retorna la observación y la acción
</commit_message>
<xml_diff>
--- a/reporteProtocoloTermografia.docx
+++ b/reporteProtocoloTermografia.docx
@@ -158,7 +158,7 @@
           <w:highlight w:val="red"/>
           <w:lang w:val="es-MX"/>
         </w:rPr>
-        <w:t xml:space="preserve">843565162</w:t>
+        <w:t xml:space="preserve">894561651</w:t>
       </w:r>
     </w:p>
     <w:p>
@@ -259,7 +259,7 @@
           <w:highlight w:val="red"/>
           <w:lang w:val="fi-FI"/>
         </w:rPr>
-        <w:t xml:space="preserve">CRA 1 2 3</w:t>
+        <w:t xml:space="preserve">CRA 1 A 2 </w:t>
       </w:r>
     </w:p>
     <w:p>
@@ -2060,7 +2060,7 @@
             <w:rStyle w:val="Hipervnculo"/>
             <w:rFonts w:ascii="Arial" w:hAnsi="Arial" w:cs="Arial"/>
           </w:rPr>
-          <w:t xml:space="preserve">Tabla 3. Termografía DASDASD</w:t>
+          <w:t xml:space="preserve">Tabla 3. Termografía LKAJSDKLJASLK</w:t>
         </w:r>
         <w:r>
           <w:rPr>
@@ -2124,7 +2124,7 @@
             <w:rStyle w:val="Hipervnculo"/>
             <w:rFonts w:ascii="Arial" w:hAnsi="Arial" w:cs="Arial"/>
           </w:rPr>
-          <w:t xml:space="preserve">Tabla 4. Termografía GHKGKHGKG</w:t>
+          <w:t xml:space="preserve">Tabla 4. Termografía ALSKJDKLAJSDKLJ</w:t>
         </w:r>
         <w:r>
           <w:rPr>
@@ -2924,7 +2924,7 @@
           <w:highlight w:val="red"/>
           <w:lang w:eastAsia="es-ES"/>
         </w:rPr>
-        <w:t xml:space="preserve">CRA 1 2 3</w:t>
+        <w:t xml:space="preserve">CRA 1 A 2 </w:t>
       </w:r>
       <w:r>
         <w:rPr>
@@ -5121,7 +5121,7 @@
                 <w:sz w:val="18"/>
                 <w:szCs w:val="18"/>
               </w:rPr>
-              <w:t xml:space="preserve">ASDASD</w:t>
+              <w:t xml:space="preserve">KLASJDKLJ</w:t>
             </w:r>
           </w:p>
         </w:tc>
@@ -5255,7 +5255,7 @@
                 <w:sz w:val="18"/>
                 <w:szCs w:val="18"/>
               </w:rPr>
-              <w:t xml:space="preserve">DASDASD</w:t>
+              <w:t xml:space="preserve">LKAJSDKLJASLK</w:t>
             </w:r>
           </w:p>
         </w:tc>
@@ -5566,7 +5566,7 @@
                     <a:graphicData uri="http://schemas.openxmlformats.org/drawingml/2006/picture">
                       <pic:pic>
                         <pic:nvPicPr>
-                          <pic:cNvPr id="0" name="image.png"/>
+                          <pic:cNvPr id="0" name="image.jpg"/>
                           <pic:cNvPicPr/>
                         </pic:nvPicPr>
                         <pic:blipFill>
@@ -6356,7 +6356,7 @@
                 <w:sz w:val="18"/>
                 <w:szCs w:val="18"/>
               </w:rPr>
-              <w:t xml:space="preserve">DASDASD</w:t>
+              <w:t xml:space="preserve">LKAJSDKLJASLK</w:t>
             </w:r>
           </w:p>
         </w:tc>
@@ -6382,7 +6382,7 @@
                 <w:sz w:val="18"/>
                 <w:szCs w:val="18"/>
               </w:rPr>
-              <w:t xml:space="preserve">50.2</w:t>
+              <w:t xml:space="preserve">23.2</w:t>
             </w:r>
             <w:r>
               <w:rPr>
@@ -6427,7 +6427,7 @@
                 <w:sz w:val="18"/>
                 <w:szCs w:val="18"/>
               </w:rPr>
-              <w:t xml:space="preserve">27.0</w:t>
+              <w:t xml:space="preserve">19.2</w:t>
             </w:r>
             <w:r>
               <w:rPr>
@@ -6472,7 +6472,7 @@
                 <w:sz w:val="18"/>
                 <w:szCs w:val="18"/>
               </w:rPr>
-              <w:t xml:space="preserve">30.5</w:t>
+              <w:t xml:space="preserve">20.8</w:t>
             </w:r>
             <w:r>
               <w:rPr>
@@ -6756,7 +6756,7 @@
                 <w:sz w:val="18"/>
                 <w:szCs w:val="18"/>
               </w:rPr>
-              <w:t xml:space="preserve">27.7 </w:t>
+              <w:t xml:space="preserve">41.6 </w:t>
             </w:r>
             <w:r>
               <w:rPr>
@@ -6818,7 +6818,7 @@
                 <w:sz w:val="18"/>
                 <w:szCs w:val="18"/>
               </w:rPr>
-              <w:t xml:space="preserve">22.5 °C (DEFICIENCIA - REPARAR TAN PRONTO COMO SEA POSIBLE)</w:t>
+              <w:t xml:space="preserve">1.5 °C (POSIBLE DEFICIENCIA - SE REQUIERE MÁS INFORMACIÓN)</w:t>
             </w:r>
           </w:p>
         </w:tc>
@@ -6878,7 +6878,7 @@
                 <w:sz w:val="18"/>
                 <w:szCs w:val="18"/>
               </w:rPr>
-              <w:t xml:space="preserve">50.2 </w:t>
+              <w:t xml:space="preserve">43.1 </w:t>
             </w:r>
             <w:r>
               <w:rPr>
@@ -6940,7 +6940,7 @@
                 <w:sz w:val="18"/>
                 <w:szCs w:val="18"/>
               </w:rPr>
-              <w:t xml:space="preserve">21.1 °C (DEFICIENCIA - REPARAR TAN PRONTO COMO SEA POSIBLE)</w:t>
+              <w:t xml:space="preserve">0.6 °C (POSIBLE DEFICIENCIA - SE REQUIERE MÁS INFORMACIÓN)</w:t>
             </w:r>
           </w:p>
         </w:tc>
@@ -7000,7 +7000,7 @@
                 <w:sz w:val="18"/>
                 <w:szCs w:val="18"/>
               </w:rPr>
-              <w:t xml:space="preserve">29.1 </w:t>
+              <w:t xml:space="preserve">42.5 </w:t>
             </w:r>
             <w:r>
               <w:rPr>
@@ -7062,7 +7062,7 @@
                 <w:sz w:val="18"/>
                 <w:szCs w:val="18"/>
               </w:rPr>
-              <w:t xml:space="preserve">1.4 °C (POSIBLE DEFICIENCIA - SE REQUIERE MÁS INFORMACIÓN)</w:t>
+              <w:t xml:space="preserve">0.9 °C (POSIBLE DEFICIENCIA - SE REQUIERE MÁS INFORMACIÓN)</w:t>
             </w:r>
           </w:p>
         </w:tc>
@@ -7863,7 +7863,7 @@
                 <w:sz w:val="18"/>
                 <w:szCs w:val="18"/>
               </w:rPr>
-              <w:t xml:space="preserve">S</w:t>
+              <w:t xml:space="preserve">PRUEBA #1</w:t>
             </w:r>
           </w:p>
         </w:tc>
@@ -7970,7 +7970,7 @@
           <w:sz w:val="22"/>
           <w:szCs w:val="16"/>
         </w:rPr>
-        <w:t xml:space="preserve">DASDASD</w:t>
+        <w:t xml:space="preserve">LKAJSDKLJASLK</w:t>
       </w:r>
       <w:bookmarkEnd w:id="28"/>
       <w:r>
@@ -8085,7 +8085,7 @@
                 <w:sz w:val="18"/>
                 <w:szCs w:val="18"/>
               </w:rPr>
-              <w:t xml:space="preserve">HKKJHKJH</w:t>
+              <w:t xml:space="preserve">KAJSDLKASLKJD</w:t>
             </w:r>
           </w:p>
         </w:tc>
@@ -8211,7 +8211,7 @@
                 <w:sz w:val="18"/>
                 <w:szCs w:val="18"/>
               </w:rPr>
-              <w:t xml:space="preserve"> GHKGKHGKG</w:t>
+              <w:t xml:space="preserve"> ALSKJDKLAJSDKLJ</w:t>
             </w:r>
           </w:p>
         </w:tc>
@@ -8522,7 +8522,7 @@
                     <a:graphicData uri="http://schemas.openxmlformats.org/drawingml/2006/picture">
                       <pic:pic>
                         <pic:nvPicPr>
-                          <pic:cNvPr id="0" name="image.jpg"/>
+                          <pic:cNvPr id="0" name="image.png"/>
                           <pic:cNvPicPr/>
                         </pic:nvPicPr>
                         <pic:blipFill>
@@ -8835,7 +8835,7 @@
                           <pic:cNvPicPr/>
                         </pic:nvPicPr>
                         <pic:blipFill>
-                          <a:blip r:embed="rId17"/>
+                          <a:blip r:embed="rId18"/>
                           <a:stretch>
                             <a:fillRect/>
                           </a:stretch>
@@ -9312,7 +9312,7 @@
                 <w:sz w:val="18"/>
                 <w:szCs w:val="18"/>
               </w:rPr>
-              <w:t xml:space="preserve">GHKGKHGKG</w:t>
+              <w:t xml:space="preserve">ALSKJDKLAJSDKLJ</w:t>
             </w:r>
           </w:p>
         </w:tc>
@@ -10810,7 +10810,7 @@
                 <w:sz w:val="18"/>
                 <w:szCs w:val="18"/>
               </w:rPr>
-              <w:t xml:space="preserve">N</w:t>
+              <w:t xml:space="preserve">PRUEBA #2</w:t>
             </w:r>
           </w:p>
         </w:tc>
@@ -10913,7 +10913,7 @@
           <w:sz w:val="22"/>
           <w:szCs w:val="22"/>
         </w:rPr>
-        <w:t xml:space="preserve">Termografía GHKGKHGKG</w:t>
+        <w:t xml:space="preserve">Termografía ALSKJDKLAJSDKLJ</w:t>
       </w:r>
       <w:bookmarkEnd w:id="30"/>
     </w:p>

</xml_diff>

<commit_message>
Cambios en el bloque de los deltas
</commit_message>
<xml_diff>
--- a/reporteProtocoloTermografia.docx
+++ b/reporteProtocoloTermografia.docx
@@ -158,7 +158,7 @@
           <w:highlight w:val="red"/>
           <w:lang w:val="es-MX"/>
         </w:rPr>
-        <w:t xml:space="preserve">894561651</w:t>
+        <w:t xml:space="preserve">84984654</w:t>
       </w:r>
     </w:p>
     <w:p>
@@ -2060,7 +2060,7 @@
             <w:rStyle w:val="Hipervnculo"/>
             <w:rFonts w:ascii="Arial" w:hAnsi="Arial" w:cs="Arial"/>
           </w:rPr>
-          <w:t xml:space="preserve">Tabla 3. Termografía LKAJSDKLJASLK</w:t>
+          <w:t xml:space="preserve">Tabla 3. Termografía ALKSJDJAKSL</w:t>
         </w:r>
         <w:r>
           <w:rPr>
@@ -2124,7 +2124,7 @@
             <w:rStyle w:val="Hipervnculo"/>
             <w:rFonts w:ascii="Arial" w:hAnsi="Arial" w:cs="Arial"/>
           </w:rPr>
-          <w:t xml:space="preserve">Tabla 4. Termografía ALSKJDKLAJSDKLJ</w:t>
+          <w:t xml:space="preserve">Tabla 4. Termografía LKAJSDKLJSA</w:t>
         </w:r>
         <w:r>
           <w:rPr>
@@ -5121,7 +5121,7 @@
                 <w:sz w:val="18"/>
                 <w:szCs w:val="18"/>
               </w:rPr>
-              <w:t xml:space="preserve">KLASJDKLJ</w:t>
+              <w:t xml:space="preserve">AKLSJDAKS</w:t>
             </w:r>
           </w:p>
         </w:tc>
@@ -5255,7 +5255,7 @@
                 <w:sz w:val="18"/>
                 <w:szCs w:val="18"/>
               </w:rPr>
-              <w:t xml:space="preserve">LKAJSDKLJASLK</w:t>
+              <w:t xml:space="preserve">ALKSJDJAKSL</w:t>
             </w:r>
           </w:p>
         </w:tc>
@@ -5566,7 +5566,7 @@
                     <a:graphicData uri="http://schemas.openxmlformats.org/drawingml/2006/picture">
                       <pic:pic>
                         <pic:nvPicPr>
-                          <pic:cNvPr id="0" name="image.jpg"/>
+                          <pic:cNvPr id="0" name="image.png"/>
                           <pic:cNvPicPr/>
                         </pic:nvPicPr>
                         <pic:blipFill>
@@ -5875,7 +5875,7 @@
                     <a:graphicData uri="http://schemas.openxmlformats.org/drawingml/2006/picture">
                       <pic:pic>
                         <pic:nvPicPr>
-                          <pic:cNvPr id="0" name="image.png"/>
+                          <pic:cNvPr id="0" name="image.jpg"/>
                           <pic:cNvPicPr/>
                         </pic:nvPicPr>
                         <pic:blipFill>
@@ -6356,7 +6356,7 @@
                 <w:sz w:val="18"/>
                 <w:szCs w:val="18"/>
               </w:rPr>
-              <w:t xml:space="preserve">LKAJSDKLJASLK</w:t>
+              <w:t xml:space="preserve">ALKSJDJAKSL</w:t>
             </w:r>
           </w:p>
         </w:tc>
@@ -6382,7 +6382,7 @@
                 <w:sz w:val="18"/>
                 <w:szCs w:val="18"/>
               </w:rPr>
-              <w:t xml:space="preserve">23.2</w:t>
+              <w:t xml:space="preserve">50.2</w:t>
             </w:r>
             <w:r>
               <w:rPr>
@@ -6427,7 +6427,7 @@
                 <w:sz w:val="18"/>
                 <w:szCs w:val="18"/>
               </w:rPr>
-              <w:t xml:space="preserve">19.2</w:t>
+              <w:t xml:space="preserve">27.0</w:t>
             </w:r>
             <w:r>
               <w:rPr>
@@ -6472,7 +6472,7 @@
                 <w:sz w:val="18"/>
                 <w:szCs w:val="18"/>
               </w:rPr>
-              <w:t xml:space="preserve">20.8</w:t>
+              <w:t xml:space="preserve">30.5</w:t>
             </w:r>
             <w:r>
               <w:rPr>
@@ -6756,7 +6756,7 @@
                 <w:sz w:val="18"/>
                 <w:szCs w:val="18"/>
               </w:rPr>
-              <w:t xml:space="preserve">41.6 </w:t>
+              <w:t xml:space="preserve">27.7 </w:t>
             </w:r>
             <w:r>
               <w:rPr>
@@ -6818,7 +6818,7 @@
                 <w:sz w:val="18"/>
                 <w:szCs w:val="18"/>
               </w:rPr>
-              <w:t xml:space="preserve">1.5 °C (POSIBLE DEFICIENCIA - SE REQUIERE MÁS INFORMACIÓN)</w:t>
+              <w:t xml:space="preserve">22.5 °C (DEFICIENCIA - REPARAR TAN PRONTO COMO SEA POSIBLE)</w:t>
             </w:r>
           </w:p>
         </w:tc>
@@ -6878,7 +6878,7 @@
                 <w:sz w:val="18"/>
                 <w:szCs w:val="18"/>
               </w:rPr>
-              <w:t xml:space="preserve">43.1 </w:t>
+              <w:t xml:space="preserve">50.2 </w:t>
             </w:r>
             <w:r>
               <w:rPr>
@@ -6940,7 +6940,7 @@
                 <w:sz w:val="18"/>
                 <w:szCs w:val="18"/>
               </w:rPr>
-              <w:t xml:space="preserve">0.6 °C (POSIBLE DEFICIENCIA - SE REQUIERE MÁS INFORMACIÓN)</w:t>
+              <w:t xml:space="preserve">21.1 °C (DEFICIENCIA - REPARAR TAN PRONTO COMO SEA POSIBLE)</w:t>
             </w:r>
           </w:p>
         </w:tc>
@@ -7000,7 +7000,7 @@
                 <w:sz w:val="18"/>
                 <w:szCs w:val="18"/>
               </w:rPr>
-              <w:t xml:space="preserve">42.5 </w:t>
+              <w:t xml:space="preserve">29.1 </w:t>
             </w:r>
             <w:r>
               <w:rPr>
@@ -7062,7 +7062,7 @@
                 <w:sz w:val="18"/>
                 <w:szCs w:val="18"/>
               </w:rPr>
-              <w:t xml:space="preserve">0.9 °C (POSIBLE DEFICIENCIA - SE REQUIERE MÁS INFORMACIÓN)</w:t>
+              <w:t xml:space="preserve">1.4 °C (POSIBLE DEFICIENCIA - SE REQUIERE MÁS INFORMACIÓN)</w:t>
             </w:r>
           </w:p>
         </w:tc>
@@ -7863,7 +7863,7 @@
                 <w:sz w:val="18"/>
                 <w:szCs w:val="18"/>
               </w:rPr>
-              <w:t xml:space="preserve">PRUEBA #1</w:t>
+              <w:t xml:space="preserve">P</w:t>
             </w:r>
           </w:p>
         </w:tc>
@@ -7970,7 +7970,7 @@
           <w:sz w:val="22"/>
           <w:szCs w:val="16"/>
         </w:rPr>
-        <w:t xml:space="preserve">LKAJSDKLJASLK</w:t>
+        <w:t xml:space="preserve">ALKSJDJAKSL</w:t>
       </w:r>
       <w:bookmarkEnd w:id="28"/>
       <w:r>
@@ -8085,7 +8085,7 @@
                 <w:sz w:val="18"/>
                 <w:szCs w:val="18"/>
               </w:rPr>
-              <w:t xml:space="preserve">KAJSDLKASLKJD</w:t>
+              <w:t xml:space="preserve">KJLAKDJSA</w:t>
             </w:r>
           </w:p>
         </w:tc>
@@ -8211,7 +8211,7 @@
                 <w:sz w:val="18"/>
                 <w:szCs w:val="18"/>
               </w:rPr>
-              <w:t xml:space="preserve"> ALSKJDKLAJSDKLJ</w:t>
+              <w:t xml:space="preserve"> LKAJSDKLJSA</w:t>
             </w:r>
           </w:p>
         </w:tc>
@@ -8831,7 +8831,7 @@
                     <a:graphicData uri="http://schemas.openxmlformats.org/drawingml/2006/picture">
                       <pic:pic>
                         <pic:nvPicPr>
-                          <pic:cNvPr id="0" name="image.png"/>
+                          <pic:cNvPr id="0" name="image.jpg"/>
                           <pic:cNvPicPr/>
                         </pic:nvPicPr>
                         <pic:blipFill>
@@ -9312,7 +9312,7 @@
                 <w:sz w:val="18"/>
                 <w:szCs w:val="18"/>
               </w:rPr>
-              <w:t xml:space="preserve">ALSKJDKLAJSDKLJ</w:t>
+              <w:t xml:space="preserve">LKAJSDKLJSA</w:t>
             </w:r>
           </w:p>
         </w:tc>
@@ -9338,7 +9338,7 @@
                 <w:sz w:val="18"/>
                 <w:szCs w:val="18"/>
               </w:rPr>
-              <w:t xml:space="preserve">50.2</w:t>
+              <w:t xml:space="preserve">23.2</w:t>
             </w:r>
             <w:r>
               <w:rPr>
@@ -9383,7 +9383,7 @@
                 <w:sz w:val="18"/>
                 <w:szCs w:val="18"/>
               </w:rPr>
-              <w:t xml:space="preserve">27.0</w:t>
+              <w:t xml:space="preserve">19.2</w:t>
             </w:r>
             <w:r>
               <w:rPr>
@@ -9428,7 +9428,7 @@
                 <w:sz w:val="18"/>
                 <w:szCs w:val="18"/>
               </w:rPr>
-              <w:t xml:space="preserve">30.5</w:t>
+              <w:t xml:space="preserve">20.8</w:t>
             </w:r>
             <w:r>
               <w:rPr>
@@ -9712,7 +9712,7 @@
                 <w:sz w:val="18"/>
                 <w:szCs w:val="18"/>
               </w:rPr>
-              <w:t xml:space="preserve">27.7 </w:t>
+              <w:t xml:space="preserve">41.6 </w:t>
             </w:r>
             <w:r>
               <w:rPr>
@@ -9774,7 +9774,7 @@
                 <w:sz w:val="18"/>
                 <w:szCs w:val="18"/>
               </w:rPr>
-              <w:t xml:space="preserve">22.5 °C (DEFICIENCIA - REPARAR TAN PRONTO COMO SEA POSIBLE)</w:t>
+              <w:t xml:space="preserve">1.5 °C (POSIBLE DEFICIENCIA - SE REQUIERE MÁS INFORMACIÓN)</w:t>
             </w:r>
           </w:p>
         </w:tc>
@@ -9834,7 +9834,7 @@
                 <w:sz w:val="18"/>
                 <w:szCs w:val="18"/>
               </w:rPr>
-              <w:t xml:space="preserve">50.2 </w:t>
+              <w:t xml:space="preserve">43.1 </w:t>
             </w:r>
             <w:r>
               <w:rPr>
@@ -9896,7 +9896,7 @@
                 <w:sz w:val="18"/>
                 <w:szCs w:val="18"/>
               </w:rPr>
-              <w:t xml:space="preserve">21.1 °C (DEFICIENCIA - REPARAR TAN PRONTO COMO SEA POSIBLE)</w:t>
+              <w:t xml:space="preserve">0.6 °C (POSIBLE DEFICIENCIA - SE REQUIERE MÁS INFORMACIÓN)</w:t>
             </w:r>
           </w:p>
         </w:tc>
@@ -9956,7 +9956,7 @@
                 <w:sz w:val="18"/>
                 <w:szCs w:val="18"/>
               </w:rPr>
-              <w:t xml:space="preserve">29.1 </w:t>
+              <w:t xml:space="preserve">42.5 </w:t>
             </w:r>
             <w:r>
               <w:rPr>
@@ -10018,7 +10018,7 @@
                 <w:sz w:val="18"/>
                 <w:szCs w:val="18"/>
               </w:rPr>
-              <w:t xml:space="preserve">1.4 °C (POSIBLE DEFICIENCIA - SE REQUIERE MÁS INFORMACIÓN)</w:t>
+              <w:t xml:space="preserve">0.9 °C (POSIBLE DEFICIENCIA - SE REQUIERE MÁS INFORMACIÓN)</w:t>
             </w:r>
           </w:p>
         </w:tc>
@@ -10810,7 +10810,7 @@
                 <w:sz w:val="18"/>
                 <w:szCs w:val="18"/>
               </w:rPr>
-              <w:t xml:space="preserve">PRUEBA #2</w:t>
+              <w:t xml:space="preserve">AKSJDASKDJASLK</w:t>
             </w:r>
           </w:p>
         </w:tc>
@@ -10913,7 +10913,7 @@
           <w:sz w:val="22"/>
           <w:szCs w:val="22"/>
         </w:rPr>
-        <w:t xml:space="preserve">Termografía ALSKJDKLAJSDKLJ</w:t>
+        <w:t xml:space="preserve">Termografía LKAJSDKLJSA</w:t>
       </w:r>
       <w:bookmarkEnd w:id="30"/>
     </w:p>

</xml_diff>